<commit_message>
add answers for my part
</commit_message>
<xml_diff>
--- a/Lab3-Answer-Sheet.docx
+++ b/Lab3-Answer-Sheet.docx
@@ -4,7 +4,7 @@
   <w:body>
     <w:p>
       <w:pPr>
-        <w:pStyle w:val="a5"/>
+        <w:pStyle w:val="Title"/>
         <w:jc w:val="center"/>
       </w:pPr>
       <w:r>
@@ -81,7 +81,7 @@
     <w:p/>
     <w:tbl>
       <w:tblPr>
-        <w:tblStyle w:val="a6"/>
+        <w:tblStyle w:val="TableGrid"/>
         <w:tblW w:w="0" w:type="auto"/>
         <w:tblLook w:val="04A0" w:firstRow="1" w:lastRow="0" w:firstColumn="1" w:lastColumn="0" w:noHBand="0" w:noVBand="1"/>
       </w:tblPr>
@@ -143,7 +143,6 @@
           <w:p>
             <w:pPr>
               <w:rPr>
-                <w:rFonts w:hint="eastAsia"/>
                 <w:lang w:eastAsia="ko-KR"/>
               </w:rPr>
             </w:pPr>
@@ -169,7 +168,6 @@
           <w:p>
             <w:pPr>
               <w:rPr>
-                <w:rFonts w:hint="eastAsia"/>
                 <w:lang w:eastAsia="ko-KR"/>
               </w:rPr>
             </w:pPr>
@@ -195,7 +193,6 @@
           <w:p>
             <w:pPr>
               <w:rPr>
-                <w:rFonts w:hint="eastAsia"/>
                 <w:lang w:eastAsia="ko-KR"/>
               </w:rPr>
             </w:pPr>
@@ -246,7 +243,7 @@
     </w:p>
     <w:p>
       <w:pPr>
-        <w:pStyle w:val="1"/>
+        <w:pStyle w:val="Heading1"/>
       </w:pPr>
       <w:r>
         <w:lastRenderedPageBreak/>
@@ -279,7 +276,7 @@
     </w:p>
     <w:p>
       <w:pPr>
-        <w:pStyle w:val="1"/>
+        <w:pStyle w:val="Heading1"/>
       </w:pPr>
       <w:r>
         <w:t>2.5.2</w:t>
@@ -318,7 +315,7 @@
     </w:p>
     <w:p>
       <w:pPr>
-        <w:pStyle w:val="1"/>
+        <w:pStyle w:val="Heading1"/>
       </w:pPr>
       <w:r>
         <w:lastRenderedPageBreak/>
@@ -336,7 +333,6 @@
     <w:p>
       <w:pPr>
         <w:rPr>
-          <w:rFonts w:hint="eastAsia"/>
           <w:lang w:eastAsia="ko-KR"/>
         </w:rPr>
       </w:pPr>
@@ -375,7 +371,7 @@
     </w:p>
     <w:p>
       <w:pPr>
-        <w:pStyle w:val="1"/>
+        <w:pStyle w:val="Heading1"/>
       </w:pPr>
       <w:r>
         <w:t>3.2.9</w:t>
@@ -421,7 +417,7 @@
     </w:p>
     <w:p>
       <w:pPr>
-        <w:pStyle w:val="1"/>
+        <w:pStyle w:val="Heading1"/>
       </w:pPr>
       <w:r>
         <w:lastRenderedPageBreak/>
@@ -524,7 +520,7 @@
     </w:p>
     <w:p>
       <w:pPr>
-        <w:pStyle w:val="1"/>
+        <w:pStyle w:val="Heading1"/>
       </w:pPr>
       <w:r>
         <w:lastRenderedPageBreak/>
@@ -536,23 +532,54 @@
         <w:t>[Place for your answer]</w:t>
       </w:r>
     </w:p>
-    <w:p/>
-    <w:p/>
-    <w:p/>
-    <w:p/>
-    <w:p/>
-    <w:p/>
-    <w:p/>
-    <w:p/>
-    <w:p/>
-    <w:p/>
-    <w:p/>
-    <w:p/>
-    <w:p/>
-    <w:p/>
-    <w:p/>
-    <w:p/>
-    <w:p/>
+    <w:p>
+      <w:r>
+        <w:rPr>
+          <w:noProof/>
+        </w:rPr>
+        <w:drawing>
+          <wp:inline distT="0" distB="0" distL="0" distR="0" wp14:anchorId="2AA29C2C" wp14:editId="52467430">
+            <wp:extent cx="5943600" cy="4956810"/>
+            <wp:effectExtent l="0" t="0" r="0" b="0"/>
+            <wp:docPr id="1085473887" name="Picture 3" descr="A screenshot of a computer&#10;&#10;Description automatically generated"/>
+            <wp:cNvGraphicFramePr>
+              <a:graphicFrameLocks xmlns:a="http://schemas.openxmlformats.org/drawingml/2006/main" noChangeAspect="1"/>
+            </wp:cNvGraphicFramePr>
+            <a:graphic xmlns:a="http://schemas.openxmlformats.org/drawingml/2006/main">
+              <a:graphicData uri="http://schemas.openxmlformats.org/drawingml/2006/picture">
+                <pic:pic xmlns:pic="http://schemas.openxmlformats.org/drawingml/2006/picture">
+                  <pic:nvPicPr>
+                    <pic:cNvPr id="1085473887" name="Picture 3" descr="A screenshot of a computer&#10;&#10;Description automatically generated"/>
+                    <pic:cNvPicPr/>
+                  </pic:nvPicPr>
+                  <pic:blipFill>
+                    <a:blip r:embed="rId6">
+                      <a:extLst>
+                        <a:ext uri="{28A0092B-C50C-407E-A947-70E740481C1C}">
+                          <a14:useLocalDpi xmlns:a14="http://schemas.microsoft.com/office/drawing/2010/main" val="0"/>
+                        </a:ext>
+                      </a:extLst>
+                    </a:blip>
+                    <a:stretch>
+                      <a:fillRect/>
+                    </a:stretch>
+                  </pic:blipFill>
+                  <pic:spPr>
+                    <a:xfrm>
+                      <a:off x="0" y="0"/>
+                      <a:ext cx="5943600" cy="4956810"/>
+                    </a:xfrm>
+                    <a:prstGeom prst="rect">
+                      <a:avLst/>
+                    </a:prstGeom>
+                  </pic:spPr>
+                </pic:pic>
+              </a:graphicData>
+            </a:graphic>
+          </wp:inline>
+        </w:drawing>
+      </w:r>
+    </w:p>
     <w:p/>
     <w:p/>
     <w:p/>
@@ -571,10 +598,9 @@
     </w:p>
     <w:p>
       <w:pPr>
-        <w:pStyle w:val="1"/>
-      </w:pPr>
-      <w:r>
-        <w:lastRenderedPageBreak/>
+        <w:pStyle w:val="Heading1"/>
+      </w:pPr>
+      <w:r>
         <w:t xml:space="preserve">5.2.1 </w:t>
       </w:r>
     </w:p>
@@ -599,7 +625,7 @@
                     <pic:cNvPicPr/>
                   </pic:nvPicPr>
                   <pic:blipFill>
-                    <a:blip r:embed="rId6"/>
+                    <a:blip r:embed="rId7"/>
                     <a:stretch>
                       <a:fillRect/>
                     </a:stretch>
@@ -642,7 +668,7 @@
     </w:p>
     <w:p>
       <w:pPr>
-        <w:pStyle w:val="1"/>
+        <w:pStyle w:val="Heading1"/>
       </w:pPr>
       <w:r>
         <w:lastRenderedPageBreak/>
@@ -797,6 +823,7 @@
         </w:rPr>
         <w:t xml:space="preserve">: </w:t>
       </w:r>
+      <w:proofErr w:type="gramStart"/>
       <w:r>
         <w:rPr>
           <w:rFonts w:ascii="Consolas" w:eastAsia="굴림" w:hAnsi="Consolas" w:cs="굴림"/>
@@ -821,6 +848,7 @@
         </w:rPr>
         <w:t>;</w:t>
       </w:r>
+      <w:proofErr w:type="gramEnd"/>
     </w:p>
     <w:p>
       <w:pPr>
@@ -853,15 +881,14 @@
     <w:p>
       <w:pPr>
         <w:rPr>
+          <w:lang w:eastAsia="ko-KR"/>
+        </w:rPr>
+      </w:pPr>
+      <w:r>
+        <w:rPr>
           <w:rFonts w:hint="eastAsia"/>
           <w:lang w:eastAsia="ko-KR"/>
         </w:rPr>
-      </w:pPr>
-      <w:r>
-        <w:rPr>
-          <w:rFonts w:hint="eastAsia"/>
-          <w:lang w:eastAsia="ko-KR"/>
-        </w:rPr>
         <w:t>S</w:t>
       </w:r>
       <w:r>
@@ -870,10 +897,10 @@
         </w:rPr>
         <w:t xml:space="preserve">ource: </w:t>
       </w:r>
-      <w:hyperlink r:id="rId7" w:history="1">
+      <w:hyperlink r:id="rId8" w:history="1">
         <w:r>
           <w:rPr>
-            <w:rStyle w:val="a7"/>
+            <w:rStyle w:val="Hyperlink"/>
             <w:lang w:eastAsia="ko-KR"/>
           </w:rPr>
           <w:t>https://www.tutorialspoint.com/how-wide-is-the-default-body-margin</w:t>
@@ -1287,16 +1314,16 @@
     <w:lsdException w:name="Unresolved Mention" w:semiHidden="1" w:unhideWhenUsed="1"/>
     <w:lsdException w:name="Smart Link" w:semiHidden="1" w:unhideWhenUsed="1"/>
   </w:latentStyles>
-  <w:style w:type="paragraph" w:default="1" w:styleId="a">
+  <w:style w:type="paragraph" w:default="1" w:styleId="Normal">
     <w:name w:val="Normal"/>
     <w:qFormat/>
     <w:rsid w:val="00EA549C"/>
   </w:style>
-  <w:style w:type="paragraph" w:styleId="1">
+  <w:style w:type="paragraph" w:styleId="Heading1">
     <w:name w:val="heading 1"/>
-    <w:basedOn w:val="a"/>
-    <w:next w:val="a"/>
-    <w:link w:val="1Char"/>
+    <w:basedOn w:val="Normal"/>
+    <w:next w:val="Normal"/>
+    <w:link w:val="Heading1Char"/>
     <w:uiPriority w:val="9"/>
     <w:qFormat/>
     <w:rsid w:val="00CF4E91"/>
@@ -1313,13 +1340,13 @@
       <w:szCs w:val="32"/>
     </w:rPr>
   </w:style>
-  <w:style w:type="character" w:default="1" w:styleId="a0">
+  <w:style w:type="character" w:default="1" w:styleId="DefaultParagraphFont">
     <w:name w:val="Default Paragraph Font"/>
     <w:uiPriority w:val="1"/>
     <w:semiHidden/>
     <w:unhideWhenUsed/>
   </w:style>
-  <w:style w:type="table" w:default="1" w:styleId="a1">
+  <w:style w:type="table" w:default="1" w:styleId="TableNormal">
     <w:name w:val="Normal Table"/>
     <w:uiPriority w:val="99"/>
     <w:semiHidden/>
@@ -1334,15 +1361,15 @@
       </w:tblCellMar>
     </w:tblPr>
   </w:style>
-  <w:style w:type="numbering" w:default="1" w:styleId="a2">
+  <w:style w:type="numbering" w:default="1" w:styleId="NoList">
     <w:name w:val="No List"/>
     <w:uiPriority w:val="99"/>
     <w:semiHidden/>
     <w:unhideWhenUsed/>
   </w:style>
-  <w:style w:type="paragraph" w:styleId="a3">
+  <w:style w:type="paragraph" w:styleId="NoSpacing">
     <w:name w:val="No Spacing"/>
-    <w:link w:val="Char"/>
+    <w:link w:val="NoSpacingChar"/>
     <w:uiPriority w:val="1"/>
     <w:qFormat/>
     <w:rsid w:val="00031B7D"/>
@@ -1355,10 +1382,10 @@
       <w14:ligatures w14:val="none"/>
     </w:rPr>
   </w:style>
-  <w:style w:type="character" w:customStyle="1" w:styleId="Char">
-    <w:name w:val="간격 없음 Char"/>
-    <w:basedOn w:val="a0"/>
-    <w:link w:val="a3"/>
+  <w:style w:type="character" w:customStyle="1" w:styleId="NoSpacingChar">
+    <w:name w:val="No Spacing Char"/>
+    <w:basedOn w:val="DefaultParagraphFont"/>
+    <w:link w:val="NoSpacing"/>
     <w:uiPriority w:val="1"/>
     <w:rsid w:val="00031B7D"/>
     <w:rPr>
@@ -1368,9 +1395,9 @@
       <w14:ligatures w14:val="none"/>
     </w:rPr>
   </w:style>
-  <w:style w:type="character" w:styleId="a4">
+  <w:style w:type="character" w:styleId="BookTitle">
     <w:name w:val="Book Title"/>
-    <w:basedOn w:val="a0"/>
+    <w:basedOn w:val="DefaultParagraphFont"/>
     <w:uiPriority w:val="33"/>
     <w:qFormat/>
     <w:rsid w:val="006D06A6"/>
@@ -1382,11 +1409,11 @@
       <w:spacing w:val="5"/>
     </w:rPr>
   </w:style>
-  <w:style w:type="paragraph" w:styleId="a5">
+  <w:style w:type="paragraph" w:styleId="Title">
     <w:name w:val="Title"/>
-    <w:basedOn w:val="a"/>
-    <w:next w:val="a"/>
-    <w:link w:val="Char0"/>
+    <w:basedOn w:val="Normal"/>
+    <w:next w:val="Normal"/>
+    <w:link w:val="TitleChar"/>
     <w:uiPriority w:val="10"/>
     <w:qFormat/>
     <w:rsid w:val="006D06A6"/>
@@ -1402,10 +1429,10 @@
       <w:szCs w:val="56"/>
     </w:rPr>
   </w:style>
-  <w:style w:type="character" w:customStyle="1" w:styleId="Char0">
-    <w:name w:val="제목 Char"/>
-    <w:basedOn w:val="a0"/>
-    <w:link w:val="a5"/>
+  <w:style w:type="character" w:customStyle="1" w:styleId="TitleChar">
+    <w:name w:val="Title Char"/>
+    <w:basedOn w:val="DefaultParagraphFont"/>
+    <w:link w:val="Title"/>
     <w:uiPriority w:val="10"/>
     <w:rsid w:val="006D06A6"/>
     <w:rPr>
@@ -1416,9 +1443,9 @@
       <w:szCs w:val="56"/>
     </w:rPr>
   </w:style>
-  <w:style w:type="table" w:styleId="a6">
+  <w:style w:type="table" w:styleId="TableGrid">
     <w:name w:val="Table Grid"/>
-    <w:basedOn w:val="a1"/>
+    <w:basedOn w:val="TableNormal"/>
     <w:uiPriority w:val="39"/>
     <w:rsid w:val="006D06A6"/>
     <w:pPr>
@@ -1435,10 +1462,10 @@
       </w:tblBorders>
     </w:tblPr>
   </w:style>
-  <w:style w:type="character" w:customStyle="1" w:styleId="1Char">
-    <w:name w:val="제목 1 Char"/>
-    <w:basedOn w:val="a0"/>
-    <w:link w:val="1"/>
+  <w:style w:type="character" w:customStyle="1" w:styleId="Heading1Char">
+    <w:name w:val="Heading 1 Char"/>
+    <w:basedOn w:val="DefaultParagraphFont"/>
+    <w:link w:val="Heading1"/>
     <w:uiPriority w:val="9"/>
     <w:rsid w:val="00CF4E91"/>
     <w:rPr>
@@ -1448,9 +1475,9 @@
       <w:szCs w:val="32"/>
     </w:rPr>
   </w:style>
-  <w:style w:type="character" w:styleId="a7">
+  <w:style w:type="character" w:styleId="Hyperlink">
     <w:name w:val="Hyperlink"/>
-    <w:basedOn w:val="a0"/>
+    <w:basedOn w:val="DefaultParagraphFont"/>
     <w:uiPriority w:val="99"/>
     <w:unhideWhenUsed/>
     <w:rsid w:val="00AD2F0B"/>
@@ -1459,9 +1486,9 @@
       <w:u w:val="single"/>
     </w:rPr>
   </w:style>
-  <w:style w:type="character" w:styleId="a8">
+  <w:style w:type="character" w:styleId="UnresolvedMention">
     <w:name w:val="Unresolved Mention"/>
-    <w:basedOn w:val="a0"/>
+    <w:basedOn w:val="DefaultParagraphFont"/>
     <w:uiPriority w:val="99"/>
     <w:semiHidden/>
     <w:unhideWhenUsed/>

</xml_diff>